<commit_message>
Fixing the encoding error
</commit_message>
<xml_diff>
--- a/codeDependencyDocument.docx
+++ b/codeDependencyDocument.docx
@@ -26,16 +26,16 @@
       <w:tblPr>
         <w:tblW w:w="9638" w:type="dxa"/>
         <w:jc w:val="left"/>
-        <w:tblInd w:w="55" w:type="dxa"/>
+        <w:tblInd w:w="50" w:type="dxa"/>
         <w:tblBorders>
-          <w:top w:val="single" w:sz="2" w:space="0" w:color="000000"/>
-          <w:left w:val="single" w:sz="2" w:space="0" w:color="000000"/>
-          <w:bottom w:val="single" w:sz="2" w:space="0" w:color="000000"/>
-          <w:insideH w:val="single" w:sz="2" w:space="0" w:color="000000"/>
+          <w:top w:val="single" w:sz="2" w:space="0" w:color="000001"/>
+          <w:left w:val="single" w:sz="2" w:space="0" w:color="000001"/>
+          <w:bottom w:val="single" w:sz="2" w:space="0" w:color="000001"/>
+          <w:insideH w:val="single" w:sz="2" w:space="0" w:color="000001"/>
         </w:tblBorders>
         <w:tblCellMar>
           <w:top w:w="55" w:type="dxa"/>
-          <w:left w:w="54" w:type="dxa"/>
+          <w:left w:w="48" w:type="dxa"/>
           <w:bottom w:w="55" w:type="dxa"/>
           <w:right w:w="55" w:type="dxa"/>
         </w:tblCellMar>
@@ -51,14 +51,14 @@
           <w:tcPr>
             <w:tcW w:w="3212" w:type="dxa"/>
             <w:tcBorders>
-              <w:top w:val="single" w:sz="2" w:space="0" w:color="000000"/>
-              <w:left w:val="single" w:sz="2" w:space="0" w:color="000000"/>
-              <w:bottom w:val="single" w:sz="2" w:space="0" w:color="000000"/>
-              <w:insideH w:val="single" w:sz="2" w:space="0" w:color="000000"/>
-            </w:tcBorders>
-            <w:shd w:fill="auto" w:val="clear"/>
-            <w:tcMar>
-              <w:left w:w="54" w:type="dxa"/>
+              <w:top w:val="single" w:sz="2" w:space="0" w:color="000001"/>
+              <w:left w:val="single" w:sz="2" w:space="0" w:color="000001"/>
+              <w:bottom w:val="single" w:sz="2" w:space="0" w:color="000001"/>
+              <w:insideH w:val="single" w:sz="2" w:space="0" w:color="000001"/>
+            </w:tcBorders>
+            <w:shd w:fill="auto" w:val="clear"/>
+            <w:tcMar>
+              <w:left w:w="48" w:type="dxa"/>
             </w:tcMar>
           </w:tcPr>
           <w:p>
@@ -78,14 +78,14 @@
           <w:tcPr>
             <w:tcW w:w="3213" w:type="dxa"/>
             <w:tcBorders>
-              <w:top w:val="single" w:sz="2" w:space="0" w:color="000000"/>
-              <w:left w:val="single" w:sz="2" w:space="0" w:color="000000"/>
-              <w:bottom w:val="single" w:sz="2" w:space="0" w:color="000000"/>
-              <w:insideH w:val="single" w:sz="2" w:space="0" w:color="000000"/>
-            </w:tcBorders>
-            <w:shd w:fill="auto" w:val="clear"/>
-            <w:tcMar>
-              <w:left w:w="54" w:type="dxa"/>
+              <w:top w:val="single" w:sz="2" w:space="0" w:color="000001"/>
+              <w:left w:val="single" w:sz="2" w:space="0" w:color="000001"/>
+              <w:bottom w:val="single" w:sz="2" w:space="0" w:color="000001"/>
+              <w:insideH w:val="single" w:sz="2" w:space="0" w:color="000001"/>
+            </w:tcBorders>
+            <w:shd w:fill="auto" w:val="clear"/>
+            <w:tcMar>
+              <w:left w:w="48" w:type="dxa"/>
             </w:tcMar>
           </w:tcPr>
           <w:p>
@@ -105,16 +105,16 @@
           <w:tcPr>
             <w:tcW w:w="3213" w:type="dxa"/>
             <w:tcBorders>
-              <w:top w:val="single" w:sz="2" w:space="0" w:color="000000"/>
-              <w:left w:val="single" w:sz="2" w:space="0" w:color="000000"/>
-              <w:bottom w:val="single" w:sz="2" w:space="0" w:color="000000"/>
-              <w:right w:val="single" w:sz="2" w:space="0" w:color="000000"/>
-              <w:insideH w:val="single" w:sz="2" w:space="0" w:color="000000"/>
-              <w:insideV w:val="single" w:sz="2" w:space="0" w:color="000000"/>
-            </w:tcBorders>
-            <w:shd w:fill="auto" w:val="clear"/>
-            <w:tcMar>
-              <w:left w:w="54" w:type="dxa"/>
+              <w:top w:val="single" w:sz="2" w:space="0" w:color="000001"/>
+              <w:left w:val="single" w:sz="2" w:space="0" w:color="000001"/>
+              <w:bottom w:val="single" w:sz="2" w:space="0" w:color="000001"/>
+              <w:right w:val="single" w:sz="2" w:space="0" w:color="000001"/>
+              <w:insideH w:val="single" w:sz="2" w:space="0" w:color="000001"/>
+              <w:insideV w:val="single" w:sz="2" w:space="0" w:color="000001"/>
+            </w:tcBorders>
+            <w:shd w:fill="auto" w:val="clear"/>
+            <w:tcMar>
+              <w:left w:w="48" w:type="dxa"/>
             </w:tcMar>
           </w:tcPr>
           <w:p>
@@ -137,13 +137,14 @@
           <w:tcPr>
             <w:tcW w:w="3212" w:type="dxa"/>
             <w:tcBorders>
-              <w:left w:val="single" w:sz="2" w:space="0" w:color="000000"/>
-              <w:bottom w:val="single" w:sz="2" w:space="0" w:color="000000"/>
-              <w:insideH w:val="single" w:sz="2" w:space="0" w:color="000000"/>
-            </w:tcBorders>
-            <w:shd w:fill="auto" w:val="clear"/>
-            <w:tcMar>
-              <w:left w:w="54" w:type="dxa"/>
+              <w:top w:val="single" w:sz="2" w:space="0" w:color="000001"/>
+              <w:left w:val="single" w:sz="2" w:space="0" w:color="000001"/>
+              <w:bottom w:val="single" w:sz="2" w:space="0" w:color="000001"/>
+              <w:insideH w:val="single" w:sz="2" w:space="0" w:color="000001"/>
+            </w:tcBorders>
+            <w:shd w:fill="auto" w:val="clear"/>
+            <w:tcMar>
+              <w:left w:w="48" w:type="dxa"/>
             </w:tcMar>
           </w:tcPr>
           <w:p>
@@ -162,13 +163,14 @@
           <w:tcPr>
             <w:tcW w:w="3213" w:type="dxa"/>
             <w:tcBorders>
-              <w:left w:val="single" w:sz="2" w:space="0" w:color="000000"/>
-              <w:bottom w:val="single" w:sz="2" w:space="0" w:color="000000"/>
-              <w:insideH w:val="single" w:sz="2" w:space="0" w:color="000000"/>
-            </w:tcBorders>
-            <w:shd w:fill="auto" w:val="clear"/>
-            <w:tcMar>
-              <w:left w:w="54" w:type="dxa"/>
+              <w:top w:val="single" w:sz="2" w:space="0" w:color="000001"/>
+              <w:left w:val="single" w:sz="2" w:space="0" w:color="000001"/>
+              <w:bottom w:val="single" w:sz="2" w:space="0" w:color="000001"/>
+              <w:insideH w:val="single" w:sz="2" w:space="0" w:color="000001"/>
+            </w:tcBorders>
+            <w:shd w:fill="auto" w:val="clear"/>
+            <w:tcMar>
+              <w:left w:w="48" w:type="dxa"/>
             </w:tcMar>
           </w:tcPr>
           <w:p>
@@ -187,15 +189,16 @@
           <w:tcPr>
             <w:tcW w:w="3213" w:type="dxa"/>
             <w:tcBorders>
-              <w:left w:val="single" w:sz="2" w:space="0" w:color="000000"/>
-              <w:bottom w:val="single" w:sz="2" w:space="0" w:color="000000"/>
-              <w:right w:val="single" w:sz="2" w:space="0" w:color="000000"/>
-              <w:insideH w:val="single" w:sz="2" w:space="0" w:color="000000"/>
-              <w:insideV w:val="single" w:sz="2" w:space="0" w:color="000000"/>
-            </w:tcBorders>
-            <w:shd w:fill="auto" w:val="clear"/>
-            <w:tcMar>
-              <w:left w:w="54" w:type="dxa"/>
+              <w:top w:val="single" w:sz="2" w:space="0" w:color="000001"/>
+              <w:left w:val="single" w:sz="2" w:space="0" w:color="000001"/>
+              <w:bottom w:val="single" w:sz="2" w:space="0" w:color="000001"/>
+              <w:right w:val="single" w:sz="2" w:space="0" w:color="000001"/>
+              <w:insideH w:val="single" w:sz="2" w:space="0" w:color="000001"/>
+              <w:insideV w:val="single" w:sz="2" w:space="0" w:color="000001"/>
+            </w:tcBorders>
+            <w:shd w:fill="auto" w:val="clear"/>
+            <w:tcMar>
+              <w:left w:w="48" w:type="dxa"/>
             </w:tcMar>
           </w:tcPr>
           <w:p>
@@ -217,13 +220,14 @@
           <w:tcPr>
             <w:tcW w:w="3212" w:type="dxa"/>
             <w:tcBorders>
-              <w:left w:val="single" w:sz="2" w:space="0" w:color="000000"/>
-              <w:bottom w:val="single" w:sz="2" w:space="0" w:color="000000"/>
-              <w:insideH w:val="single" w:sz="2" w:space="0" w:color="000000"/>
-            </w:tcBorders>
-            <w:shd w:fill="auto" w:val="clear"/>
-            <w:tcMar>
-              <w:left w:w="54" w:type="dxa"/>
+              <w:top w:val="single" w:sz="2" w:space="0" w:color="000001"/>
+              <w:left w:val="single" w:sz="2" w:space="0" w:color="000001"/>
+              <w:bottom w:val="single" w:sz="2" w:space="0" w:color="000001"/>
+              <w:insideH w:val="single" w:sz="2" w:space="0" w:color="000001"/>
+            </w:tcBorders>
+            <w:shd w:fill="auto" w:val="clear"/>
+            <w:tcMar>
+              <w:left w:w="48" w:type="dxa"/>
             </w:tcMar>
           </w:tcPr>
           <w:p>
@@ -242,13 +246,14 @@
           <w:tcPr>
             <w:tcW w:w="3213" w:type="dxa"/>
             <w:tcBorders>
-              <w:left w:val="single" w:sz="2" w:space="0" w:color="000000"/>
-              <w:bottom w:val="single" w:sz="2" w:space="0" w:color="000000"/>
-              <w:insideH w:val="single" w:sz="2" w:space="0" w:color="000000"/>
-            </w:tcBorders>
-            <w:shd w:fill="auto" w:val="clear"/>
-            <w:tcMar>
-              <w:left w:w="54" w:type="dxa"/>
+              <w:top w:val="single" w:sz="2" w:space="0" w:color="000001"/>
+              <w:left w:val="single" w:sz="2" w:space="0" w:color="000001"/>
+              <w:bottom w:val="single" w:sz="2" w:space="0" w:color="000001"/>
+              <w:insideH w:val="single" w:sz="2" w:space="0" w:color="000001"/>
+            </w:tcBorders>
+            <w:shd w:fill="auto" w:val="clear"/>
+            <w:tcMar>
+              <w:left w:w="48" w:type="dxa"/>
             </w:tcMar>
           </w:tcPr>
           <w:p>
@@ -267,15 +272,16 @@
           <w:tcPr>
             <w:tcW w:w="3213" w:type="dxa"/>
             <w:tcBorders>
-              <w:left w:val="single" w:sz="2" w:space="0" w:color="000000"/>
-              <w:bottom w:val="single" w:sz="2" w:space="0" w:color="000000"/>
-              <w:right w:val="single" w:sz="2" w:space="0" w:color="000000"/>
-              <w:insideH w:val="single" w:sz="2" w:space="0" w:color="000000"/>
-              <w:insideV w:val="single" w:sz="2" w:space="0" w:color="000000"/>
-            </w:tcBorders>
-            <w:shd w:fill="auto" w:val="clear"/>
-            <w:tcMar>
-              <w:left w:w="54" w:type="dxa"/>
+              <w:top w:val="single" w:sz="2" w:space="0" w:color="000001"/>
+              <w:left w:val="single" w:sz="2" w:space="0" w:color="000001"/>
+              <w:bottom w:val="single" w:sz="2" w:space="0" w:color="000001"/>
+              <w:right w:val="single" w:sz="2" w:space="0" w:color="000001"/>
+              <w:insideH w:val="single" w:sz="2" w:space="0" w:color="000001"/>
+              <w:insideV w:val="single" w:sz="2" w:space="0" w:color="000001"/>
+            </w:tcBorders>
+            <w:shd w:fill="auto" w:val="clear"/>
+            <w:tcMar>
+              <w:left w:w="48" w:type="dxa"/>
             </w:tcMar>
           </w:tcPr>
           <w:p>
@@ -297,13 +303,14 @@
           <w:tcPr>
             <w:tcW w:w="3212" w:type="dxa"/>
             <w:tcBorders>
-              <w:left w:val="single" w:sz="2" w:space="0" w:color="000000"/>
-              <w:bottom w:val="single" w:sz="2" w:space="0" w:color="000000"/>
-              <w:insideH w:val="single" w:sz="2" w:space="0" w:color="000000"/>
-            </w:tcBorders>
-            <w:shd w:fill="auto" w:val="clear"/>
-            <w:tcMar>
-              <w:left w:w="54" w:type="dxa"/>
+              <w:top w:val="single" w:sz="2" w:space="0" w:color="000001"/>
+              <w:left w:val="single" w:sz="2" w:space="0" w:color="000001"/>
+              <w:bottom w:val="single" w:sz="2" w:space="0" w:color="000001"/>
+              <w:insideH w:val="single" w:sz="2" w:space="0" w:color="000001"/>
+            </w:tcBorders>
+            <w:shd w:fill="auto" w:val="clear"/>
+            <w:tcMar>
+              <w:left w:w="48" w:type="dxa"/>
             </w:tcMar>
           </w:tcPr>
           <w:p>
@@ -322,40 +329,46 @@
           <w:tcPr>
             <w:tcW w:w="3213" w:type="dxa"/>
             <w:tcBorders>
-              <w:left w:val="single" w:sz="2" w:space="0" w:color="000000"/>
-              <w:bottom w:val="single" w:sz="2" w:space="0" w:color="000000"/>
-              <w:insideH w:val="single" w:sz="2" w:space="0" w:color="000000"/>
-            </w:tcBorders>
-            <w:shd w:fill="auto" w:val="clear"/>
-            <w:tcMar>
-              <w:left w:w="54" w:type="dxa"/>
-            </w:tcMar>
-          </w:tcPr>
-          <w:p>
-            <w:pPr>
-              <w:pStyle w:val="TableContents"/>
-              <w:jc w:val="center"/>
-              <w:rPr/>
-            </w:pPr>
-            <w:r>
-              <w:rPr/>
-              <w:t>None</w:t>
-            </w:r>
-          </w:p>
-        </w:tc>
-        <w:tc>
-          <w:tcPr>
-            <w:tcW w:w="3213" w:type="dxa"/>
-            <w:tcBorders>
-              <w:left w:val="single" w:sz="2" w:space="0" w:color="000000"/>
-              <w:bottom w:val="single" w:sz="2" w:space="0" w:color="000000"/>
-              <w:right w:val="single" w:sz="2" w:space="0" w:color="000000"/>
-              <w:insideH w:val="single" w:sz="2" w:space="0" w:color="000000"/>
-              <w:insideV w:val="single" w:sz="2" w:space="0" w:color="000000"/>
-            </w:tcBorders>
-            <w:shd w:fill="auto" w:val="clear"/>
-            <w:tcMar>
-              <w:left w:w="54" w:type="dxa"/>
+              <w:top w:val="single" w:sz="2" w:space="0" w:color="000001"/>
+              <w:left w:val="single" w:sz="2" w:space="0" w:color="000001"/>
+              <w:bottom w:val="single" w:sz="2" w:space="0" w:color="000001"/>
+              <w:insideH w:val="single" w:sz="2" w:space="0" w:color="000001"/>
+            </w:tcBorders>
+            <w:shd w:fill="auto" w:val="clear"/>
+            <w:tcMar>
+              <w:left w:w="48" w:type="dxa"/>
+            </w:tcMar>
+          </w:tcPr>
+          <w:p>
+            <w:pPr>
+              <w:pStyle w:val="TableContents"/>
+              <w:jc w:val="center"/>
+              <w:rPr/>
+            </w:pPr>
+            <w:r>
+              <w:rPr/>
+              <w:t xml:space="preserve">categories.csv </w:t>
+            </w:r>
+            <w:r>
+              <w:rPr/>
+              <w:t>(from 1_1_1.py)</w:t>
+            </w:r>
+          </w:p>
+        </w:tc>
+        <w:tc>
+          <w:tcPr>
+            <w:tcW w:w="3213" w:type="dxa"/>
+            <w:tcBorders>
+              <w:top w:val="single" w:sz="2" w:space="0" w:color="000001"/>
+              <w:left w:val="single" w:sz="2" w:space="0" w:color="000001"/>
+              <w:bottom w:val="single" w:sz="2" w:space="0" w:color="000001"/>
+              <w:right w:val="single" w:sz="2" w:space="0" w:color="000001"/>
+              <w:insideH w:val="single" w:sz="2" w:space="0" w:color="000001"/>
+              <w:insideV w:val="single" w:sz="2" w:space="0" w:color="000001"/>
+            </w:tcBorders>
+            <w:shd w:fill="auto" w:val="clear"/>
+            <w:tcMar>
+              <w:left w:w="48" w:type="dxa"/>
             </w:tcMar>
           </w:tcPr>
           <w:p>
@@ -377,13 +390,14 @@
           <w:tcPr>
             <w:tcW w:w="3212" w:type="dxa"/>
             <w:tcBorders>
-              <w:left w:val="single" w:sz="2" w:space="0" w:color="000000"/>
-              <w:bottom w:val="single" w:sz="2" w:space="0" w:color="000000"/>
-              <w:insideH w:val="single" w:sz="2" w:space="0" w:color="000000"/>
-            </w:tcBorders>
-            <w:shd w:fill="auto" w:val="clear"/>
-            <w:tcMar>
-              <w:left w:w="54" w:type="dxa"/>
+              <w:top w:val="single" w:sz="2" w:space="0" w:color="000001"/>
+              <w:left w:val="single" w:sz="2" w:space="0" w:color="000001"/>
+              <w:bottom w:val="single" w:sz="2" w:space="0" w:color="000001"/>
+              <w:insideH w:val="single" w:sz="2" w:space="0" w:color="000001"/>
+            </w:tcBorders>
+            <w:shd w:fill="auto" w:val="clear"/>
+            <w:tcMar>
+              <w:left w:w="48" w:type="dxa"/>
             </w:tcMar>
           </w:tcPr>
           <w:p>
@@ -402,13 +416,14 @@
           <w:tcPr>
             <w:tcW w:w="3213" w:type="dxa"/>
             <w:tcBorders>
-              <w:left w:val="single" w:sz="2" w:space="0" w:color="000000"/>
-              <w:bottom w:val="single" w:sz="2" w:space="0" w:color="000000"/>
-              <w:insideH w:val="single" w:sz="2" w:space="0" w:color="000000"/>
-            </w:tcBorders>
-            <w:shd w:fill="auto" w:val="clear"/>
-            <w:tcMar>
-              <w:left w:w="54" w:type="dxa"/>
+              <w:top w:val="single" w:sz="2" w:space="0" w:color="000001"/>
+              <w:left w:val="single" w:sz="2" w:space="0" w:color="000001"/>
+              <w:bottom w:val="single" w:sz="2" w:space="0" w:color="000001"/>
+              <w:insideH w:val="single" w:sz="2" w:space="0" w:color="000001"/>
+            </w:tcBorders>
+            <w:shd w:fill="auto" w:val="clear"/>
+            <w:tcMar>
+              <w:left w:w="48" w:type="dxa"/>
             </w:tcMar>
           </w:tcPr>
           <w:p>
@@ -427,15 +442,16 @@
           <w:tcPr>
             <w:tcW w:w="3213" w:type="dxa"/>
             <w:tcBorders>
-              <w:left w:val="single" w:sz="2" w:space="0" w:color="000000"/>
-              <w:bottom w:val="single" w:sz="2" w:space="0" w:color="000000"/>
-              <w:right w:val="single" w:sz="2" w:space="0" w:color="000000"/>
-              <w:insideH w:val="single" w:sz="2" w:space="0" w:color="000000"/>
-              <w:insideV w:val="single" w:sz="2" w:space="0" w:color="000000"/>
-            </w:tcBorders>
-            <w:shd w:fill="auto" w:val="clear"/>
-            <w:tcMar>
-              <w:left w:w="54" w:type="dxa"/>
+              <w:top w:val="single" w:sz="2" w:space="0" w:color="000001"/>
+              <w:left w:val="single" w:sz="2" w:space="0" w:color="000001"/>
+              <w:bottom w:val="single" w:sz="2" w:space="0" w:color="000001"/>
+              <w:right w:val="single" w:sz="2" w:space="0" w:color="000001"/>
+              <w:insideH w:val="single" w:sz="2" w:space="0" w:color="000001"/>
+              <w:insideV w:val="single" w:sz="2" w:space="0" w:color="000001"/>
+            </w:tcBorders>
+            <w:shd w:fill="auto" w:val="clear"/>
+            <w:tcMar>
+              <w:left w:w="48" w:type="dxa"/>
             </w:tcMar>
           </w:tcPr>
           <w:p>
@@ -457,13 +473,14 @@
           <w:tcPr>
             <w:tcW w:w="3212" w:type="dxa"/>
             <w:tcBorders>
-              <w:left w:val="single" w:sz="2" w:space="0" w:color="000000"/>
-              <w:bottom w:val="single" w:sz="2" w:space="0" w:color="000000"/>
-              <w:insideH w:val="single" w:sz="2" w:space="0" w:color="000000"/>
-            </w:tcBorders>
-            <w:shd w:fill="auto" w:val="clear"/>
-            <w:tcMar>
-              <w:left w:w="54" w:type="dxa"/>
+              <w:top w:val="single" w:sz="2" w:space="0" w:color="000001"/>
+              <w:left w:val="single" w:sz="2" w:space="0" w:color="000001"/>
+              <w:bottom w:val="single" w:sz="2" w:space="0" w:color="000001"/>
+              <w:insideH w:val="single" w:sz="2" w:space="0" w:color="000001"/>
+            </w:tcBorders>
+            <w:shd w:fill="auto" w:val="clear"/>
+            <w:tcMar>
+              <w:left w:w="48" w:type="dxa"/>
             </w:tcMar>
           </w:tcPr>
           <w:p>
@@ -482,13 +499,14 @@
           <w:tcPr>
             <w:tcW w:w="3213" w:type="dxa"/>
             <w:tcBorders>
-              <w:left w:val="single" w:sz="2" w:space="0" w:color="000000"/>
-              <w:bottom w:val="single" w:sz="2" w:space="0" w:color="000000"/>
-              <w:insideH w:val="single" w:sz="2" w:space="0" w:color="000000"/>
-            </w:tcBorders>
-            <w:shd w:fill="auto" w:val="clear"/>
-            <w:tcMar>
-              <w:left w:w="54" w:type="dxa"/>
+              <w:top w:val="single" w:sz="2" w:space="0" w:color="000001"/>
+              <w:left w:val="single" w:sz="2" w:space="0" w:color="000001"/>
+              <w:bottom w:val="single" w:sz="2" w:space="0" w:color="000001"/>
+              <w:insideH w:val="single" w:sz="2" w:space="0" w:color="000001"/>
+            </w:tcBorders>
+            <w:shd w:fill="auto" w:val="clear"/>
+            <w:tcMar>
+              <w:left w:w="48" w:type="dxa"/>
             </w:tcMar>
           </w:tcPr>
           <w:p>
@@ -507,15 +525,16 @@
           <w:tcPr>
             <w:tcW w:w="3213" w:type="dxa"/>
             <w:tcBorders>
-              <w:left w:val="single" w:sz="2" w:space="0" w:color="000000"/>
-              <w:bottom w:val="single" w:sz="2" w:space="0" w:color="000000"/>
-              <w:right w:val="single" w:sz="2" w:space="0" w:color="000000"/>
-              <w:insideH w:val="single" w:sz="2" w:space="0" w:color="000000"/>
-              <w:insideV w:val="single" w:sz="2" w:space="0" w:color="000000"/>
-            </w:tcBorders>
-            <w:shd w:fill="auto" w:val="clear"/>
-            <w:tcMar>
-              <w:left w:w="54" w:type="dxa"/>
+              <w:top w:val="single" w:sz="2" w:space="0" w:color="000001"/>
+              <w:left w:val="single" w:sz="2" w:space="0" w:color="000001"/>
+              <w:bottom w:val="single" w:sz="2" w:space="0" w:color="000001"/>
+              <w:right w:val="single" w:sz="2" w:space="0" w:color="000001"/>
+              <w:insideH w:val="single" w:sz="2" w:space="0" w:color="000001"/>
+              <w:insideV w:val="single" w:sz="2" w:space="0" w:color="000001"/>
+            </w:tcBorders>
+            <w:shd w:fill="auto" w:val="clear"/>
+            <w:tcMar>
+              <w:left w:w="48" w:type="dxa"/>
             </w:tcMar>
           </w:tcPr>
           <w:p>
@@ -537,13 +556,14 @@
           <w:tcPr>
             <w:tcW w:w="3212" w:type="dxa"/>
             <w:tcBorders>
-              <w:left w:val="single" w:sz="2" w:space="0" w:color="000000"/>
-              <w:bottom w:val="single" w:sz="2" w:space="0" w:color="000000"/>
-              <w:insideH w:val="single" w:sz="2" w:space="0" w:color="000000"/>
-            </w:tcBorders>
-            <w:shd w:fill="auto" w:val="clear"/>
-            <w:tcMar>
-              <w:left w:w="54" w:type="dxa"/>
+              <w:top w:val="single" w:sz="2" w:space="0" w:color="000001"/>
+              <w:left w:val="single" w:sz="2" w:space="0" w:color="000001"/>
+              <w:bottom w:val="single" w:sz="2" w:space="0" w:color="000001"/>
+              <w:insideH w:val="single" w:sz="2" w:space="0" w:color="000001"/>
+            </w:tcBorders>
+            <w:shd w:fill="auto" w:val="clear"/>
+            <w:tcMar>
+              <w:left w:w="48" w:type="dxa"/>
             </w:tcMar>
           </w:tcPr>
           <w:p>
@@ -562,13 +582,14 @@
           <w:tcPr>
             <w:tcW w:w="3213" w:type="dxa"/>
             <w:tcBorders>
-              <w:left w:val="single" w:sz="2" w:space="0" w:color="000000"/>
-              <w:bottom w:val="single" w:sz="2" w:space="0" w:color="000000"/>
-              <w:insideH w:val="single" w:sz="2" w:space="0" w:color="000000"/>
-            </w:tcBorders>
-            <w:shd w:fill="auto" w:val="clear"/>
-            <w:tcMar>
-              <w:left w:w="54" w:type="dxa"/>
+              <w:top w:val="single" w:sz="2" w:space="0" w:color="000001"/>
+              <w:left w:val="single" w:sz="2" w:space="0" w:color="000001"/>
+              <w:bottom w:val="single" w:sz="2" w:space="0" w:color="000001"/>
+              <w:insideH w:val="single" w:sz="2" w:space="0" w:color="000001"/>
+            </w:tcBorders>
+            <w:shd w:fill="auto" w:val="clear"/>
+            <w:tcMar>
+              <w:left w:w="48" w:type="dxa"/>
             </w:tcMar>
           </w:tcPr>
           <w:p>
@@ -587,15 +608,16 @@
           <w:tcPr>
             <w:tcW w:w="3213" w:type="dxa"/>
             <w:tcBorders>
-              <w:left w:val="single" w:sz="2" w:space="0" w:color="000000"/>
-              <w:bottom w:val="single" w:sz="2" w:space="0" w:color="000000"/>
-              <w:right w:val="single" w:sz="2" w:space="0" w:color="000000"/>
-              <w:insideH w:val="single" w:sz="2" w:space="0" w:color="000000"/>
-              <w:insideV w:val="single" w:sz="2" w:space="0" w:color="000000"/>
-            </w:tcBorders>
-            <w:shd w:fill="auto" w:val="clear"/>
-            <w:tcMar>
-              <w:left w:w="54" w:type="dxa"/>
+              <w:top w:val="single" w:sz="2" w:space="0" w:color="000001"/>
+              <w:left w:val="single" w:sz="2" w:space="0" w:color="000001"/>
+              <w:bottom w:val="single" w:sz="2" w:space="0" w:color="000001"/>
+              <w:right w:val="single" w:sz="2" w:space="0" w:color="000001"/>
+              <w:insideH w:val="single" w:sz="2" w:space="0" w:color="000001"/>
+              <w:insideV w:val="single" w:sz="2" w:space="0" w:color="000001"/>
+            </w:tcBorders>
+            <w:shd w:fill="auto" w:val="clear"/>
+            <w:tcMar>
+              <w:left w:w="48" w:type="dxa"/>
             </w:tcMar>
           </w:tcPr>
           <w:p>
@@ -617,13 +639,14 @@
           <w:tcPr>
             <w:tcW w:w="3212" w:type="dxa"/>
             <w:tcBorders>
-              <w:left w:val="single" w:sz="2" w:space="0" w:color="000000"/>
-              <w:bottom w:val="single" w:sz="2" w:space="0" w:color="000000"/>
-              <w:insideH w:val="single" w:sz="2" w:space="0" w:color="000000"/>
-            </w:tcBorders>
-            <w:shd w:fill="auto" w:val="clear"/>
-            <w:tcMar>
-              <w:left w:w="54" w:type="dxa"/>
+              <w:top w:val="single" w:sz="2" w:space="0" w:color="000001"/>
+              <w:left w:val="single" w:sz="2" w:space="0" w:color="000001"/>
+              <w:bottom w:val="single" w:sz="2" w:space="0" w:color="000001"/>
+              <w:insideH w:val="single" w:sz="2" w:space="0" w:color="000001"/>
+            </w:tcBorders>
+            <w:shd w:fill="auto" w:val="clear"/>
+            <w:tcMar>
+              <w:left w:w="48" w:type="dxa"/>
             </w:tcMar>
           </w:tcPr>
           <w:p>
@@ -642,13 +665,14 @@
           <w:tcPr>
             <w:tcW w:w="3213" w:type="dxa"/>
             <w:tcBorders>
-              <w:left w:val="single" w:sz="2" w:space="0" w:color="000000"/>
-              <w:bottom w:val="single" w:sz="2" w:space="0" w:color="000000"/>
-              <w:insideH w:val="single" w:sz="2" w:space="0" w:color="000000"/>
-            </w:tcBorders>
-            <w:shd w:fill="auto" w:val="clear"/>
-            <w:tcMar>
-              <w:left w:w="54" w:type="dxa"/>
+              <w:top w:val="single" w:sz="2" w:space="0" w:color="000001"/>
+              <w:left w:val="single" w:sz="2" w:space="0" w:color="000001"/>
+              <w:bottom w:val="single" w:sz="2" w:space="0" w:color="000001"/>
+              <w:insideH w:val="single" w:sz="2" w:space="0" w:color="000001"/>
+            </w:tcBorders>
+            <w:shd w:fill="auto" w:val="clear"/>
+            <w:tcMar>
+              <w:left w:w="48" w:type="dxa"/>
             </w:tcMar>
           </w:tcPr>
           <w:p>
@@ -667,15 +691,16 @@
           <w:tcPr>
             <w:tcW w:w="3213" w:type="dxa"/>
             <w:tcBorders>
-              <w:left w:val="single" w:sz="2" w:space="0" w:color="000000"/>
-              <w:bottom w:val="single" w:sz="2" w:space="0" w:color="000000"/>
-              <w:right w:val="single" w:sz="2" w:space="0" w:color="000000"/>
-              <w:insideH w:val="single" w:sz="2" w:space="0" w:color="000000"/>
-              <w:insideV w:val="single" w:sz="2" w:space="0" w:color="000000"/>
-            </w:tcBorders>
-            <w:shd w:fill="auto" w:val="clear"/>
-            <w:tcMar>
-              <w:left w:w="54" w:type="dxa"/>
+              <w:top w:val="single" w:sz="2" w:space="0" w:color="000001"/>
+              <w:left w:val="single" w:sz="2" w:space="0" w:color="000001"/>
+              <w:bottom w:val="single" w:sz="2" w:space="0" w:color="000001"/>
+              <w:right w:val="single" w:sz="2" w:space="0" w:color="000001"/>
+              <w:insideH w:val="single" w:sz="2" w:space="0" w:color="000001"/>
+              <w:insideV w:val="single" w:sz="2" w:space="0" w:color="000001"/>
+            </w:tcBorders>
+            <w:shd w:fill="auto" w:val="clear"/>
+            <w:tcMar>
+              <w:left w:w="48" w:type="dxa"/>
             </w:tcMar>
           </w:tcPr>
           <w:p>
@@ -697,13 +722,14 @@
           <w:tcPr>
             <w:tcW w:w="3212" w:type="dxa"/>
             <w:tcBorders>
-              <w:left w:val="single" w:sz="2" w:space="0" w:color="000000"/>
-              <w:bottom w:val="single" w:sz="2" w:space="0" w:color="000000"/>
-              <w:insideH w:val="single" w:sz="2" w:space="0" w:color="000000"/>
-            </w:tcBorders>
-            <w:shd w:fill="auto" w:val="clear"/>
-            <w:tcMar>
-              <w:left w:w="54" w:type="dxa"/>
+              <w:top w:val="single" w:sz="2" w:space="0" w:color="000001"/>
+              <w:left w:val="single" w:sz="2" w:space="0" w:color="000001"/>
+              <w:bottom w:val="single" w:sz="2" w:space="0" w:color="000001"/>
+              <w:insideH w:val="single" w:sz="2" w:space="0" w:color="000001"/>
+            </w:tcBorders>
+            <w:shd w:fill="auto" w:val="clear"/>
+            <w:tcMar>
+              <w:left w:w="48" w:type="dxa"/>
             </w:tcMar>
           </w:tcPr>
           <w:p>
@@ -722,13 +748,14 @@
           <w:tcPr>
             <w:tcW w:w="3213" w:type="dxa"/>
             <w:tcBorders>
-              <w:left w:val="single" w:sz="2" w:space="0" w:color="000000"/>
-              <w:bottom w:val="single" w:sz="2" w:space="0" w:color="000000"/>
-              <w:insideH w:val="single" w:sz="2" w:space="0" w:color="000000"/>
-            </w:tcBorders>
-            <w:shd w:fill="auto" w:val="clear"/>
-            <w:tcMar>
-              <w:left w:w="54" w:type="dxa"/>
+              <w:top w:val="single" w:sz="2" w:space="0" w:color="000001"/>
+              <w:left w:val="single" w:sz="2" w:space="0" w:color="000001"/>
+              <w:bottom w:val="single" w:sz="2" w:space="0" w:color="000001"/>
+              <w:insideH w:val="single" w:sz="2" w:space="0" w:color="000001"/>
+            </w:tcBorders>
+            <w:shd w:fill="auto" w:val="clear"/>
+            <w:tcMar>
+              <w:left w:w="48" w:type="dxa"/>
             </w:tcMar>
           </w:tcPr>
           <w:p>
@@ -747,15 +774,16 @@
           <w:tcPr>
             <w:tcW w:w="3213" w:type="dxa"/>
             <w:tcBorders>
-              <w:left w:val="single" w:sz="2" w:space="0" w:color="000000"/>
-              <w:bottom w:val="single" w:sz="2" w:space="0" w:color="000000"/>
-              <w:right w:val="single" w:sz="2" w:space="0" w:color="000000"/>
-              <w:insideH w:val="single" w:sz="2" w:space="0" w:color="000000"/>
-              <w:insideV w:val="single" w:sz="2" w:space="0" w:color="000000"/>
-            </w:tcBorders>
-            <w:shd w:fill="auto" w:val="clear"/>
-            <w:tcMar>
-              <w:left w:w="54" w:type="dxa"/>
+              <w:top w:val="single" w:sz="2" w:space="0" w:color="000001"/>
+              <w:left w:val="single" w:sz="2" w:space="0" w:color="000001"/>
+              <w:bottom w:val="single" w:sz="2" w:space="0" w:color="000001"/>
+              <w:right w:val="single" w:sz="2" w:space="0" w:color="000001"/>
+              <w:insideH w:val="single" w:sz="2" w:space="0" w:color="000001"/>
+              <w:insideV w:val="single" w:sz="2" w:space="0" w:color="000001"/>
+            </w:tcBorders>
+            <w:shd w:fill="auto" w:val="clear"/>
+            <w:tcMar>
+              <w:left w:w="48" w:type="dxa"/>
             </w:tcMar>
           </w:tcPr>
           <w:p>
@@ -789,136 +817,10 @@
       <w:pgNumType w:fmt="decimal"/>
       <w:formProt w:val="false"/>
       <w:textDirection w:val="lrTb"/>
+      <w:docGrid w:type="default" w:linePitch="240" w:charSpace="4294961151"/>
     </w:sectPr>
   </w:body>
 </w:document>
-</file>
-
-<file path=word/numbering.xml><?xml version="1.0" encoding="utf-8"?>
-<w:numbering xmlns:w="http://schemas.openxmlformats.org/wordprocessingml/2006/main" xmlns:o="urn:schemas-microsoft-com:office:office" xmlns:r="http://schemas.openxmlformats.org/officeDocument/2006/relationships" xmlns:v="urn:schemas-microsoft-com:vml">
-  <w:abstractNum w:abstractNumId="1">
-    <w:lvl w:ilvl="0">
-      <w:start w:val="1"/>
-      <w:numFmt w:val="decimal"/>
-      <w:suff w:val="nothing"/>
-      <w:lvlText w:val=""/>
-      <w:lvlJc w:val="left"/>
-      <w:pPr>
-        <w:tabs>
-          <w:tab w:val="num" w:pos="432"/>
-        </w:tabs>
-        <w:ind w:left="432" w:hanging="432"/>
-      </w:pPr>
-    </w:lvl>
-    <w:lvl w:ilvl="1">
-      <w:start w:val="1"/>
-      <w:numFmt w:val="decimal"/>
-      <w:suff w:val="nothing"/>
-      <w:lvlText w:val=""/>
-      <w:lvlJc w:val="left"/>
-      <w:pPr>
-        <w:tabs>
-          <w:tab w:val="num" w:pos="576"/>
-        </w:tabs>
-        <w:ind w:left="576" w:hanging="576"/>
-      </w:pPr>
-    </w:lvl>
-    <w:lvl w:ilvl="2">
-      <w:start w:val="1"/>
-      <w:numFmt w:val="decimal"/>
-      <w:suff w:val="nothing"/>
-      <w:lvlText w:val=""/>
-      <w:lvlJc w:val="left"/>
-      <w:pPr>
-        <w:tabs>
-          <w:tab w:val="num" w:pos="720"/>
-        </w:tabs>
-        <w:ind w:left="720" w:hanging="720"/>
-      </w:pPr>
-    </w:lvl>
-    <w:lvl w:ilvl="3">
-      <w:start w:val="1"/>
-      <w:numFmt w:val="decimal"/>
-      <w:suff w:val="nothing"/>
-      <w:lvlText w:val=""/>
-      <w:lvlJc w:val="left"/>
-      <w:pPr>
-        <w:tabs>
-          <w:tab w:val="num" w:pos="864"/>
-        </w:tabs>
-        <w:ind w:left="864" w:hanging="864"/>
-      </w:pPr>
-    </w:lvl>
-    <w:lvl w:ilvl="4">
-      <w:start w:val="1"/>
-      <w:numFmt w:val="decimal"/>
-      <w:suff w:val="nothing"/>
-      <w:lvlText w:val=""/>
-      <w:lvlJc w:val="left"/>
-      <w:pPr>
-        <w:tabs>
-          <w:tab w:val="num" w:pos="1008"/>
-        </w:tabs>
-        <w:ind w:left="1008" w:hanging="1008"/>
-      </w:pPr>
-    </w:lvl>
-    <w:lvl w:ilvl="5">
-      <w:start w:val="1"/>
-      <w:numFmt w:val="decimal"/>
-      <w:suff w:val="nothing"/>
-      <w:lvlText w:val=""/>
-      <w:lvlJc w:val="left"/>
-      <w:pPr>
-        <w:tabs>
-          <w:tab w:val="num" w:pos="1152"/>
-        </w:tabs>
-        <w:ind w:left="1152" w:hanging="1152"/>
-      </w:pPr>
-    </w:lvl>
-    <w:lvl w:ilvl="6">
-      <w:start w:val="1"/>
-      <w:numFmt w:val="decimal"/>
-      <w:suff w:val="nothing"/>
-      <w:lvlText w:val=""/>
-      <w:lvlJc w:val="left"/>
-      <w:pPr>
-        <w:tabs>
-          <w:tab w:val="num" w:pos="1296"/>
-        </w:tabs>
-        <w:ind w:left="1296" w:hanging="1296"/>
-      </w:pPr>
-    </w:lvl>
-    <w:lvl w:ilvl="7">
-      <w:start w:val="1"/>
-      <w:numFmt w:val="decimal"/>
-      <w:suff w:val="nothing"/>
-      <w:lvlText w:val=""/>
-      <w:lvlJc w:val="left"/>
-      <w:pPr>
-        <w:tabs>
-          <w:tab w:val="num" w:pos="1440"/>
-        </w:tabs>
-        <w:ind w:left="1440" w:hanging="1440"/>
-      </w:pPr>
-    </w:lvl>
-    <w:lvl w:ilvl="8">
-      <w:start w:val="1"/>
-      <w:numFmt w:val="decimal"/>
-      <w:suff w:val="nothing"/>
-      <w:lvlText w:val=""/>
-      <w:lvlJc w:val="left"/>
-      <w:pPr>
-        <w:tabs>
-          <w:tab w:val="num" w:pos="1584"/>
-        </w:tabs>
-        <w:ind w:left="1584" w:hanging="1584"/>
-      </w:pPr>
-    </w:lvl>
-  </w:abstractNum>
-  <w:num w:numId="1">
-    <w:abstractNumId w:val="1"/>
-  </w:num>
-</w:numbering>
 </file>
 
 <file path=word/styles.xml><?xml version="1.0" encoding="utf-8"?>
@@ -927,7 +829,7 @@
     <w:rPrDefault>
       <w:rPr>
         <w:rFonts w:ascii="Liberation Serif" w:hAnsi="Liberation Serif" w:eastAsia="Droid Sans Fallback" w:cs="FreeSans"/>
-        <w:sz w:val="24"/>
+        <w:sz w:val="20"/>
         <w:szCs w:val="24"/>
         <w:lang w:val="en-IN" w:eastAsia="zh-CN" w:bidi="hi-IN"/>
       </w:rPr>
@@ -942,10 +844,12 @@
     <w:pPr>
       <w:widowControl w:val="false"/>
       <w:suppressAutoHyphens w:val="true"/>
+      <w:bidi w:val="0"/>
+      <w:jc w:val="left"/>
     </w:pPr>
     <w:rPr>
       <w:rFonts w:ascii="Liberation Serif" w:hAnsi="Liberation Serif" w:eastAsia="Droid Sans Fallback" w:cs="FreeSans"/>
-      <w:color w:val="auto"/>
+      <w:color w:val="00000A"/>
       <w:sz w:val="24"/>
       <w:szCs w:val="24"/>
       <w:lang w:val="en-IN" w:eastAsia="zh-CN" w:bidi="hi-IN"/>
@@ -954,15 +858,9 @@
   <w:style w:type="paragraph" w:styleId="Heading1">
     <w:name w:val="Heading 1"/>
     <w:basedOn w:val="Heading"/>
-    <w:next w:val="TextBody"/>
     <w:qFormat/>
     <w:pPr>
-      <w:numPr>
-        <w:ilvl w:val="0"/>
-        <w:numId w:val="1"/>
-      </w:numPr>
       <w:spacing w:before="240" w:after="120"/>
-      <w:outlineLvl w:val="0"/>
       <w:outlineLvl w:val="0"/>
     </w:pPr>
     <w:rPr>
@@ -975,15 +873,9 @@
   <w:style w:type="paragraph" w:styleId="Heading2">
     <w:name w:val="Heading 2"/>
     <w:basedOn w:val="Heading"/>
-    <w:next w:val="TextBody"/>
     <w:qFormat/>
     <w:pPr>
-      <w:numPr>
-        <w:ilvl w:val="1"/>
-        <w:numId w:val="1"/>
-      </w:numPr>
       <w:spacing w:before="200" w:after="120"/>
-      <w:outlineLvl w:val="1"/>
       <w:outlineLvl w:val="1"/>
     </w:pPr>
     <w:rPr>
@@ -996,15 +888,9 @@
   <w:style w:type="paragraph" w:styleId="Heading3">
     <w:name w:val="Heading 3"/>
     <w:basedOn w:val="Heading"/>
-    <w:next w:val="TextBody"/>
     <w:qFormat/>
     <w:pPr>
-      <w:numPr>
-        <w:ilvl w:val="2"/>
-        <w:numId w:val="1"/>
-      </w:numPr>
       <w:spacing w:before="140" w:after="120"/>
-      <w:outlineLvl w:val="2"/>
       <w:outlineLvl w:val="2"/>
     </w:pPr>
     <w:rPr>
@@ -1085,7 +971,6 @@
   <w:style w:type="paragraph" w:styleId="Title">
     <w:name w:val="Title"/>
     <w:basedOn w:val="Heading"/>
-    <w:next w:val="TextBody"/>
     <w:qFormat/>
     <w:pPr>
       <w:jc w:val="center"/>
@@ -1100,7 +985,6 @@
   <w:style w:type="paragraph" w:styleId="Subtitle">
     <w:name w:val="Subtitle"/>
     <w:basedOn w:val="Heading"/>
-    <w:next w:val="TextBody"/>
     <w:qFormat/>
     <w:pPr>
       <w:spacing w:before="60" w:after="120"/>

</xml_diff>